<commit_message>
Update SN_Corporate Rating Methodology_v1.docx
</commit_message>
<xml_diff>
--- a/SN_Corporate Rating Methodology_v1.docx
+++ b/SN_Corporate Rating Methodology_v1.docx
@@ -16,7 +16,7 @@
           <w:bCs/>
           <w:lang w:val="en-IN"/>
         </w:rPr>
-        <w:t>SN Corporate Rating Model – Methodology</w:t>
+        <w:t>SN_Corporate Rating Model – Methodology Overview</w:t>
       </w:r>
     </w:p>
     <w:p>
@@ -810,7 +810,7 @@
         <w:rPr>
           <w:lang w:val="en-IN"/>
         </w:rPr>
-        <w:t>FFO / Debt</w:t>
+        <w:t>EBITDA / Interest</w:t>
       </w:r>
     </w:p>
     <w:p>
@@ -827,7 +827,7 @@
         <w:rPr>
           <w:lang w:val="en-IN"/>
         </w:rPr>
-        <w:t>EBITDA / Interest</w:t>
+        <w:t>CFO / Interest</w:t>
       </w:r>
     </w:p>
     <w:p>
@@ -844,7 +844,7 @@
         <w:rPr>
           <w:lang w:val="en-IN"/>
         </w:rPr>
-        <w:t>FFO / Interest</w:t>
+        <w:t>CFO / Debt</w:t>
       </w:r>
     </w:p>
     <w:p>
@@ -861,7 +861,24 @@
         <w:rPr>
           <w:lang w:val="en-IN"/>
         </w:rPr>
-        <w:t>CFO / Interest</w:t>
+        <w:t>Debt / Capital</w:t>
+      </w:r>
+    </w:p>
+    <w:p>
+      <w:pPr>
+        <w:numPr>
+          <w:ilvl w:val="0"/>
+          <w:numId w:val="59"/>
+        </w:numPr>
+        <w:rPr>
+          <w:lang w:val="en-IN"/>
+        </w:rPr>
+      </w:pPr>
+      <w:r>
+        <w:rPr>
+          <w:lang w:val="en-IN"/>
+        </w:rPr>
+        <w:t>Profitability / returns</w:t>
       </w:r>
     </w:p>
     <w:p>
@@ -878,7 +895,7 @@
         <w:rPr>
           <w:lang w:val="en-IN"/>
         </w:rPr>
-        <w:t>CFO / Debt</w:t>
+        <w:t>EBIT margin</w:t>
       </w:r>
     </w:p>
     <w:p>
@@ -895,16 +912,43 @@
         <w:rPr>
           <w:lang w:val="en-IN"/>
         </w:rPr>
-        <w:t>Debt / Capital</w:t>
-      </w:r>
-    </w:p>
-    <w:p>
-      <w:pPr>
-        <w:ind w:left="1440"/>
-        <w:rPr>
-          <w:lang w:val="en-IN"/>
-        </w:rPr>
-      </w:pPr>
+        <w:t>EBITDA margin (EBITDA / revenue)</w:t>
+      </w:r>
+    </w:p>
+    <w:p>
+      <w:pPr>
+        <w:numPr>
+          <w:ilvl w:val="1"/>
+          <w:numId w:val="59"/>
+        </w:numPr>
+        <w:rPr>
+          <w:lang w:val="en-IN"/>
+        </w:rPr>
+      </w:pPr>
+      <w:r>
+        <w:rPr>
+          <w:lang w:val="en-IN"/>
+        </w:rPr>
+        <w:lastRenderedPageBreak/>
+        <w:t>ROE</w:t>
+      </w:r>
+    </w:p>
+    <w:p>
+      <w:pPr>
+        <w:numPr>
+          <w:ilvl w:val="1"/>
+          <w:numId w:val="59"/>
+        </w:numPr>
+        <w:rPr>
+          <w:lang w:val="en-IN"/>
+        </w:rPr>
+      </w:pPr>
+      <w:r>
+        <w:rPr>
+          <w:lang w:val="en-IN"/>
+        </w:rPr>
+        <w:t>ROA</w:t>
+      </w:r>
     </w:p>
     <w:p>
       <w:pPr>
@@ -920,8 +964,7 @@
         <w:rPr>
           <w:lang w:val="en-IN"/>
         </w:rPr>
-        <w:lastRenderedPageBreak/>
-        <w:t>Profitability / returns</w:t>
+        <w:t>Liquidity / maturity</w:t>
       </w:r>
     </w:p>
     <w:p>
@@ -938,126 +981,7 @@
         <w:rPr>
           <w:lang w:val="en-IN"/>
         </w:rPr>
-        <w:t>EBIT margin</w:t>
-      </w:r>
-    </w:p>
-    <w:p>
-      <w:pPr>
-        <w:numPr>
-          <w:ilvl w:val="1"/>
-          <w:numId w:val="59"/>
-        </w:numPr>
-        <w:rPr>
-          <w:lang w:val="en-IN"/>
-        </w:rPr>
-      </w:pPr>
-      <w:r>
-        <w:rPr>
-          <w:lang w:val="en-IN"/>
-        </w:rPr>
-        <w:t>EBITDA margin (EBITDA / revenue)</w:t>
-      </w:r>
-    </w:p>
-    <w:p>
-      <w:pPr>
-        <w:numPr>
-          <w:ilvl w:val="1"/>
-          <w:numId w:val="59"/>
-        </w:numPr>
-        <w:rPr>
-          <w:lang w:val="en-IN"/>
-        </w:rPr>
-      </w:pPr>
-      <w:r>
-        <w:rPr>
-          <w:lang w:val="en-IN"/>
-        </w:rPr>
-        <w:t>ROE</w:t>
-      </w:r>
-    </w:p>
-    <w:p>
-      <w:pPr>
-        <w:numPr>
-          <w:ilvl w:val="1"/>
-          <w:numId w:val="59"/>
-        </w:numPr>
-        <w:rPr>
-          <w:lang w:val="en-IN"/>
-        </w:rPr>
-      </w:pPr>
-      <w:r>
-        <w:rPr>
-          <w:lang w:val="en-IN"/>
-        </w:rPr>
-        <w:t>ROA</w:t>
-      </w:r>
-    </w:p>
-    <w:p>
-      <w:pPr>
-        <w:numPr>
-          <w:ilvl w:val="1"/>
-          <w:numId w:val="59"/>
-        </w:numPr>
-        <w:rPr>
-          <w:lang w:val="en-IN"/>
-        </w:rPr>
-      </w:pPr>
-      <w:r>
-        <w:rPr>
-          <w:lang w:val="en-IN"/>
-        </w:rPr>
-        <w:t>ROIC</w:t>
-      </w:r>
-    </w:p>
-    <w:p>
-      <w:pPr>
-        <w:numPr>
-          <w:ilvl w:val="0"/>
-          <w:numId w:val="59"/>
-        </w:numPr>
-        <w:rPr>
-          <w:lang w:val="en-IN"/>
-        </w:rPr>
-      </w:pPr>
-      <w:r>
-        <w:rPr>
-          <w:lang w:val="en-IN"/>
-        </w:rPr>
-        <w:t>Liquidity / maturity</w:t>
-      </w:r>
-    </w:p>
-    <w:p>
-      <w:pPr>
-        <w:numPr>
-          <w:ilvl w:val="1"/>
-          <w:numId w:val="59"/>
-        </w:numPr>
-        <w:rPr>
-          <w:lang w:val="en-IN"/>
-        </w:rPr>
-      </w:pPr>
-      <w:r>
-        <w:rPr>
-          <w:lang w:val="en-IN"/>
-        </w:rPr>
         <w:t>Current ratio</w:t>
-      </w:r>
-    </w:p>
-    <w:p>
-      <w:pPr>
-        <w:numPr>
-          <w:ilvl w:val="1"/>
-          <w:numId w:val="59"/>
-        </w:numPr>
-        <w:rPr>
-          <w:lang w:val="en-IN"/>
-        </w:rPr>
-      </w:pPr>
-      <w:r>
-        <w:rPr>
-          <w:lang w:val="en-IN"/>
-        </w:rPr>
-        <w:t>Quick ratio</w:t>
       </w:r>
     </w:p>
     <w:p>
@@ -1374,34 +1298,34 @@
           <w:bCs/>
           <w:lang w:val="en-IN"/>
         </w:rPr>
+        <w:t>5.2.2 Converting level to score and handling negatives</w:t>
+      </w:r>
+    </w:p>
+    <w:p>
+      <w:pPr>
+        <w:rPr>
+          <w:lang w:val="en-IN"/>
+        </w:rPr>
+      </w:pPr>
+      <w:r>
+        <w:rPr>
+          <w:lang w:val="en-IN"/>
+        </w:rPr>
+        <w:t>All ratios share a single mapping from levels 1–5 to scores 0–100:</w:t>
+      </w:r>
+    </w:p>
+    <w:p>
+      <w:pPr>
+        <w:rPr>
+          <w:lang w:val="en-IN"/>
+        </w:rPr>
+      </w:pPr>
+      <w:r>
+        <w:rPr>
+          <w:noProof/>
+          <w:lang w:val="en-IN"/>
+        </w:rPr>
         <w:lastRenderedPageBreak/>
-        <w:t>5.2.2 Converting level to score and handling negatives</w:t>
-      </w:r>
-    </w:p>
-    <w:p>
-      <w:pPr>
-        <w:rPr>
-          <w:lang w:val="en-IN"/>
-        </w:rPr>
-      </w:pPr>
-      <w:r>
-        <w:rPr>
-          <w:lang w:val="en-IN"/>
-        </w:rPr>
-        <w:t>All ratios share a single mapping from levels 1–5 to scores 0–100:</w:t>
-      </w:r>
-    </w:p>
-    <w:p>
-      <w:pPr>
-        <w:rPr>
-          <w:lang w:val="en-IN"/>
-        </w:rPr>
-      </w:pPr>
-      <w:r>
-        <w:rPr>
-          <w:noProof/>
-          <w:lang w:val="en-IN"/>
-        </w:rPr>
         <w:drawing>
           <wp:inline distT="0" distB="0" distL="0" distR="0" wp14:anchorId="4537478B" wp14:editId="2AACEBA6">
             <wp:extent cx="5731510" cy="1868170"/>
@@ -1442,8 +1366,16 @@
         <w:rPr>
           <w:lang w:val="en-IN"/>
         </w:rPr>
-        <w:t>The helper function</w:t>
-      </w:r>
+        <w:t xml:space="preserve">The helper </w:t>
+      </w:r>
+      <w:proofErr w:type="gramStart"/>
+      <w:r>
+        <w:rPr>
+          <w:lang w:val="en-IN"/>
+        </w:rPr>
+        <w:t>function</w:t>
+      </w:r>
+      <w:proofErr w:type="gramEnd"/>
     </w:p>
     <w:p>
       <w:pPr>
@@ -1547,7 +1479,21 @@
         <w:rPr>
           <w:lang w:val="en-IN"/>
         </w:rPr>
-        <w:t>Otherwise, it finds the first (min_value, max_value, level) in levels such that min_value &lt;= value &lt; max_value, and returns LEVEL_TO_SCORE[level].</w:t>
+        <w:t>Otherwise, it finds the first (min_value, max_value, level) in levels such that min_value &lt;= value &lt; max_value, and returns LEVEL_TO_</w:t>
+      </w:r>
+      <w:proofErr w:type="gramStart"/>
+      <w:r>
+        <w:rPr>
+          <w:lang w:val="en-IN"/>
+        </w:rPr>
+        <w:t>SCORE[</w:t>
+      </w:r>
+      <w:proofErr w:type="gramEnd"/>
+      <w:r>
+        <w:rPr>
+          <w:lang w:val="en-IN"/>
+        </w:rPr>
+        <w:t>level].</w:t>
       </w:r>
     </w:p>
     <w:p>
@@ -1611,7 +1557,7 @@
         <w:rPr>
           <w:lang w:val="en-IN"/>
         </w:rPr>
-        <w:t>FFO / Debt</w:t>
+        <w:t>EBITDA / Interest</w:t>
       </w:r>
     </w:p>
     <w:p>
@@ -1628,7 +1574,7 @@
         <w:rPr>
           <w:lang w:val="en-IN"/>
         </w:rPr>
-        <w:t>EBITDA / Interest</w:t>
+        <w:t>CFO / Interest</w:t>
       </w:r>
     </w:p>
     <w:p>
@@ -1645,7 +1591,7 @@
         <w:rPr>
           <w:lang w:val="en-IN"/>
         </w:rPr>
-        <w:t>FFO / Interest</w:t>
+        <w:t>CFO / Debt</w:t>
       </w:r>
     </w:p>
     <w:p>
@@ -1662,7 +1608,7 @@
         <w:rPr>
           <w:lang w:val="en-IN"/>
         </w:rPr>
-        <w:t>CFO / Interest</w:t>
+        <w:t>EBIT margin</w:t>
       </w:r>
     </w:p>
     <w:p>
@@ -1679,7 +1625,7 @@
         <w:rPr>
           <w:lang w:val="en-IN"/>
         </w:rPr>
-        <w:t>CFO / Debt</w:t>
+        <w:t>EBITDA margin</w:t>
       </w:r>
     </w:p>
     <w:p>
@@ -1696,7 +1642,7 @@
         <w:rPr>
           <w:lang w:val="en-IN"/>
         </w:rPr>
-        <w:t>EBIT margin</w:t>
+        <w:t>ROE</w:t>
       </w:r>
     </w:p>
     <w:p>
@@ -1713,59 +1659,7 @@
         <w:rPr>
           <w:lang w:val="en-IN"/>
         </w:rPr>
-        <w:lastRenderedPageBreak/>
-        <w:t>EBITDA margin</w:t>
-      </w:r>
-    </w:p>
-    <w:p>
-      <w:pPr>
-        <w:numPr>
-          <w:ilvl w:val="0"/>
-          <w:numId w:val="82"/>
-        </w:numPr>
-        <w:rPr>
-          <w:lang w:val="en-IN"/>
-        </w:rPr>
-      </w:pPr>
-      <w:r>
-        <w:rPr>
-          <w:lang w:val="en-IN"/>
-        </w:rPr>
-        <w:t>ROE</w:t>
-      </w:r>
-    </w:p>
-    <w:p>
-      <w:pPr>
-        <w:numPr>
-          <w:ilvl w:val="0"/>
-          <w:numId w:val="82"/>
-        </w:numPr>
-        <w:rPr>
-          <w:lang w:val="en-IN"/>
-        </w:rPr>
-      </w:pPr>
-      <w:r>
-        <w:rPr>
-          <w:lang w:val="en-IN"/>
-        </w:rPr>
         <w:t>ROA</w:t>
-      </w:r>
-    </w:p>
-    <w:p>
-      <w:pPr>
-        <w:numPr>
-          <w:ilvl w:val="0"/>
-          <w:numId w:val="82"/>
-        </w:numPr>
-        <w:rPr>
-          <w:lang w:val="en-IN"/>
-        </w:rPr>
-      </w:pPr>
-      <w:r>
-        <w:rPr>
-          <w:lang w:val="en-IN"/>
-        </w:rPr>
-        <w:t>ROIC</w:t>
       </w:r>
     </w:p>
     <w:p>
@@ -1802,6 +1696,7 @@
           <w:bCs/>
           <w:lang w:val="en-IN"/>
         </w:rPr>
+        <w:lastRenderedPageBreak/>
         <w:t>5.3 Aggregation</w:t>
       </w:r>
     </w:p>
@@ -1815,7 +1710,21 @@
         <w:rPr>
           <w:lang w:val="en-IN"/>
         </w:rPr>
-        <w:t>compute_quantitative_score():</w:t>
+        <w:t>compute_quantitative_</w:t>
+      </w:r>
+      <w:proofErr w:type="gramStart"/>
+      <w:r>
+        <w:rPr>
+          <w:lang w:val="en-IN"/>
+        </w:rPr>
+        <w:t>score(</w:t>
+      </w:r>
+      <w:proofErr w:type="gramEnd"/>
+      <w:r>
+        <w:rPr>
+          <w:lang w:val="en-IN"/>
+        </w:rPr>
+        <w:t>):</w:t>
       </w:r>
     </w:p>
     <w:p>
@@ -2079,41 +1988,6 @@
           <w:lang w:val="en-IN"/>
         </w:rPr>
       </w:pPr>
-    </w:p>
-    <w:p>
-      <w:pPr>
-        <w:rPr>
-          <w:lang w:val="en-IN"/>
-        </w:rPr>
-      </w:pPr>
-    </w:p>
-    <w:p>
-      <w:pPr>
-        <w:rPr>
-          <w:lang w:val="en-IN"/>
-        </w:rPr>
-      </w:pPr>
-    </w:p>
-    <w:p>
-      <w:pPr>
-        <w:rPr>
-          <w:lang w:val="en-IN"/>
-        </w:rPr>
-      </w:pPr>
-    </w:p>
-    <w:p>
-      <w:pPr>
-        <w:rPr>
-          <w:lang w:val="en-IN"/>
-        </w:rPr>
-      </w:pPr>
-    </w:p>
-    <w:p>
-      <w:pPr>
-        <w:rPr>
-          <w:lang w:val="en-IN"/>
-        </w:rPr>
-      </w:pPr>
       <w:r>
         <w:rPr>
           <w:lang w:val="en-IN"/>
@@ -2127,20 +2001,13 @@
         </w:rPr>
         <w:t>or example:</w:t>
       </w:r>
-    </w:p>
-    <w:p>
-      <w:pPr>
-        <w:rPr>
-          <w:lang w:val="en-IN"/>
-        </w:rPr>
-      </w:pPr>
       <w:r>
         <w:rPr>
           <w:noProof/>
           <w:lang w:val="en-IN"/>
         </w:rPr>
         <w:drawing>
-          <wp:inline distT="0" distB="0" distL="0" distR="0" wp14:anchorId="37B7B57F" wp14:editId="0498C4B4">
+          <wp:inline distT="0" distB="0" distL="0" distR="0" wp14:anchorId="37B7B57F" wp14:editId="2504E1D3">
             <wp:extent cx="5731510" cy="3484880"/>
             <wp:effectExtent l="0" t="0" r="2540" b="1270"/>
             <wp:docPr id="114016943" name="Picture 1"/>
@@ -2203,7 +2070,21 @@
         <w:rPr>
           <w:lang w:val="en-IN"/>
         </w:rPr>
-        <w:t>compute_qualitative_score() enforces:</w:t>
+        <w:t>compute_qualitative_</w:t>
+      </w:r>
+      <w:proofErr w:type="gramStart"/>
+      <w:r>
+        <w:rPr>
+          <w:lang w:val="en-IN"/>
+        </w:rPr>
+        <w:t>score(</w:t>
+      </w:r>
+      <w:proofErr w:type="gramEnd"/>
+      <w:r>
+        <w:rPr>
+          <w:lang w:val="en-IN"/>
+        </w:rPr>
+        <w:t>) enforces:</w:t>
       </w:r>
     </w:p>
     <w:p>
@@ -2415,7 +2296,21 @@
         <w:rPr>
           <w:lang w:val="en-IN"/>
         </w:rPr>
-        <w:t>compute_qualitative_score():</w:t>
+        <w:t>compute_qualitative_</w:t>
+      </w:r>
+      <w:proofErr w:type="gramStart"/>
+      <w:r>
+        <w:rPr>
+          <w:lang w:val="en-IN"/>
+        </w:rPr>
+        <w:t>score(</w:t>
+      </w:r>
+      <w:proofErr w:type="gramEnd"/>
+      <w:r>
+        <w:rPr>
+          <w:lang w:val="en-IN"/>
+        </w:rPr>
+        <w:t>):</w:t>
       </w:r>
     </w:p>
     <w:p>
@@ -2432,7 +2327,6 @@
         <w:rPr>
           <w:lang w:val="en-IN"/>
         </w:rPr>
-        <w:lastRenderedPageBreak/>
         <w:t>Converts each input to float and checks it lies in [1.0, 5.0].</w:t>
       </w:r>
     </w:p>
@@ -2450,6 +2344,7 @@
         <w:rPr>
           <w:lang w:val="en-IN"/>
         </w:rPr>
+        <w:lastRenderedPageBreak/>
         <w:t>Rounds to the nearest integer level (1–5).</w:t>
       </w:r>
     </w:p>
@@ -2890,7 +2785,21 @@
         <w:rPr>
           <w:lang w:val="en-IN"/>
         </w:rPr>
-        <w:t>The main rate() </w:t>
+        <w:t>The main </w:t>
+      </w:r>
+      <w:proofErr w:type="gramStart"/>
+      <w:r>
+        <w:rPr>
+          <w:lang w:val="en-IN"/>
+        </w:rPr>
+        <w:t>rate(</w:t>
+      </w:r>
+      <w:proofErr w:type="gramEnd"/>
+      <w:r>
+        <w:rPr>
+          <w:lang w:val="en-IN"/>
+        </w:rPr>
+        <w:t>) </w:t>
       </w:r>
       <w:r>
         <w:rPr>
@@ -2970,7 +2879,21 @@
         <w:rPr>
           <w:lang w:val="en-IN"/>
         </w:rPr>
-        <w:t>Maps combined_score to an uncapped_rating using score_to_rating().</w:t>
+        <w:t>Maps combined_score to an uncapped_rating using score_to_</w:t>
+      </w:r>
+      <w:proofErr w:type="gramStart"/>
+      <w:r>
+        <w:rPr>
+          <w:lang w:val="en-IN"/>
+        </w:rPr>
+        <w:t>rating(</w:t>
+      </w:r>
+      <w:proofErr w:type="gramEnd"/>
+      <w:r>
+        <w:rPr>
+          <w:lang w:val="en-IN"/>
+        </w:rPr>
+        <w:t>).</w:t>
       </w:r>
     </w:p>
     <w:p>
@@ -2987,7 +2910,35 @@
         <w:rPr>
           <w:lang w:val="en-IN"/>
         </w:rPr>
-        <w:t>If a sovereign_rating is supplied, applies apply_sovereign_cap() to get final_rating, and tracks whether the cap is binding (final_rating != uncapped_rating).</w:t>
+        <w:t>If a sovereign_rating is supplied, applies apply_sovereign_</w:t>
+      </w:r>
+      <w:proofErr w:type="gramStart"/>
+      <w:r>
+        <w:rPr>
+          <w:lang w:val="en-IN"/>
+        </w:rPr>
+        <w:t>cap(</w:t>
+      </w:r>
+      <w:proofErr w:type="gramEnd"/>
+      <w:r>
+        <w:rPr>
+          <w:lang w:val="en-IN"/>
+        </w:rPr>
+        <w:t>) to get final_rating, and tracks whether the cap is binding (final_</w:t>
+      </w:r>
+      <w:proofErr w:type="gramStart"/>
+      <w:r>
+        <w:rPr>
+          <w:lang w:val="en-IN"/>
+        </w:rPr>
+        <w:t>rating !</w:t>
+      </w:r>
+      <w:proofErr w:type="gramEnd"/>
+      <w:r>
+        <w:rPr>
+          <w:lang w:val="en-IN"/>
+        </w:rPr>
+        <w:t>= uncapped_rating).</w:t>
       </w:r>
     </w:p>
     <w:p>
@@ -3075,7 +3026,6 @@
           <w:bCs/>
           <w:lang w:val="en-IN"/>
         </w:rPr>
-        <w:lastRenderedPageBreak/>
         <w:t>8. Outlook methodology</w:t>
       </w:r>
     </w:p>
@@ -3093,6 +3043,7 @@
           <w:bCs/>
           <w:lang w:val="en-IN"/>
         </w:rPr>
+        <w:lastRenderedPageBreak/>
         <w:t>8.1 Band</w:t>
       </w:r>
       <w:r>
@@ -3277,7 +3228,21 @@
         <w:rPr>
           <w:lang w:val="en-IN"/>
         </w:rPr>
-        <w:t>This is implemented in derive_outlook(combined_score, rating).</w:t>
+        <w:t>This is implemented in derive_</w:t>
+      </w:r>
+      <w:proofErr w:type="gramStart"/>
+      <w:r>
+        <w:rPr>
+          <w:lang w:val="en-IN"/>
+        </w:rPr>
+        <w:t>outlook(</w:t>
+      </w:r>
+      <w:proofErr w:type="gramEnd"/>
+      <w:r>
+        <w:rPr>
+          <w:lang w:val="en-IN"/>
+        </w:rPr>
+        <w:t>combined_score, rating).</w:t>
       </w:r>
     </w:p>
     <w:p>
@@ -3307,7 +3272,21 @@
         <w:rPr>
           <w:lang w:val="en-IN"/>
         </w:rPr>
-        <w:t>In rate():</w:t>
+        <w:t>In </w:t>
+      </w:r>
+      <w:proofErr w:type="gramStart"/>
+      <w:r>
+        <w:rPr>
+          <w:lang w:val="en-IN"/>
+        </w:rPr>
+        <w:t>rate(</w:t>
+      </w:r>
+      <w:proofErr w:type="gramEnd"/>
+      <w:r>
+        <w:rPr>
+          <w:lang w:val="en-IN"/>
+        </w:rPr>
+        <w:t>):</w:t>
       </w:r>
     </w:p>
     <w:p>
@@ -3392,7 +3371,21 @@
         <w:rPr>
           <w:lang w:val="en-IN"/>
         </w:rPr>
-        <w:t>The issuer outlook is derived purely from the uncapped rating band via derive_outlook() as described above.</w:t>
+        <w:t>The issuer outlook is derived purely from the uncapped rating band via derive_</w:t>
+      </w:r>
+      <w:proofErr w:type="gramStart"/>
+      <w:r>
+        <w:rPr>
+          <w:lang w:val="en-IN"/>
+        </w:rPr>
+        <w:t>outlook(</w:t>
+      </w:r>
+      <w:proofErr w:type="gramEnd"/>
+      <w:r>
+        <w:rPr>
+          <w:lang w:val="en-IN"/>
+        </w:rPr>
+        <w:t>) as described above.</w:t>
       </w:r>
     </w:p>
     <w:p>
@@ -3555,6 +3548,7 @@
           <w:bCs/>
           <w:lang w:val="en-IN"/>
         </w:rPr>
+        <w:lastRenderedPageBreak/>
         <w:t>9. Logging and transparency</w:t>
       </w:r>
     </w:p>
@@ -4061,7 +4055,6 @@
         <w:rPr>
           <w:lang w:val="en-IN"/>
         </w:rPr>
-        <w:lastRenderedPageBreak/>
         <w:t>No modelling of transfer risk, structural subordination across jurisdictions, or partial ring</w:t>
       </w:r>
       <w:r>
@@ -4090,6 +4083,7 @@
           <w:bCs/>
           <w:lang w:val="en-IN"/>
         </w:rPr>
+        <w:lastRenderedPageBreak/>
         <w:t>Mechanical outlook rule:</w:t>
       </w:r>
     </w:p>
@@ -4647,7 +4641,6 @@
           <w:bCs/>
           <w:lang w:val="en-IN"/>
         </w:rPr>
-        <w:lastRenderedPageBreak/>
         <w:t>No explicit treatment of off</w:t>
       </w:r>
       <w:r>

</xml_diff>